<commit_message>
Anpassung der Interviews 3 und 4
</commit_message>
<xml_diff>
--- a/requirements/Interview_3.docx
+++ b/requirements/Interview_3.docx
@@ -3,144 +3,587 @@
 <w:document xmlns:wpc="http://schemas.microsoft.com/office/word/2010/wordprocessingCanvas" xmlns:cx="http://schemas.microsoft.com/office/drawing/2014/chartex" xmlns:cx1="http://schemas.microsoft.com/office/drawing/2015/9/8/chartex" xmlns:cx2="http://schemas.microsoft.com/office/drawing/2015/10/21/chartex" xmlns:cx3="http://schemas.microsoft.com/office/drawing/2016/5/9/chartex" xmlns:cx4="http://schemas.microsoft.com/office/drawing/2016/5/10/chartex" xmlns:cx5="http://schemas.microsoft.com/office/drawing/2016/5/11/chartex" xmlns:cx6="http://schemas.microsoft.com/office/drawing/2016/5/12/chartex" xmlns:cx7="http://schemas.microsoft.com/office/drawing/2016/5/13/chartex" xmlns:cx8="http://schemas.microsoft.com/office/drawing/2016/5/14/chartex" xmlns:mc="http://schemas.openxmlformats.org/markup-compatibility/2006" xmlns:aink="http://schemas.microsoft.com/office/drawing/2016/ink" xmlns:am3d="http://schemas.microsoft.com/office/drawing/2017/model3d" xmlns:o="urn:schemas-microsoft-com:office:office" xmlns:r="http://schemas.openxmlformats.org/officeDocument/2006/relationships" xmlns:m="http://schemas.openxmlformats.org/officeDocument/2006/math" xmlns:v="urn:schemas-microsoft-com:vml" xmlns:wp14="http://schemas.microsoft.com/office/word/2010/wordprocessingDrawing" xmlns:wp="http://schemas.openxmlformats.org/drawingml/2006/wordprocessingDrawing" xmlns:w10="urn:schemas-microsoft-com:office:word" xmlns:w="http://schemas.openxmlformats.org/wordprocessingml/2006/main" xmlns:w14="http://schemas.microsoft.com/office/word/2010/wordml" xmlns:w15="http://schemas.microsoft.com/office/word/2012/wordml" xmlns:w16cid="http://schemas.microsoft.com/office/word/2016/wordml/cid" xmlns:w16se="http://schemas.microsoft.com/office/word/2015/wordml/symex" xmlns:wpg="http://schemas.microsoft.com/office/word/2010/wordprocessingGroup" xmlns:wpi="http://schemas.microsoft.com/office/word/2010/wordprocessingInk" xmlns:wne="http://schemas.microsoft.com/office/word/2006/wordml" xmlns:wps="http://schemas.microsoft.com/office/word/2010/wordprocessingShape" mc:Ignorable="w14 w15 w16se w16cid wp14">
   <w:body>
     <w:p>
-      <w:r>
-        <w:t>1a) 26</w:t>
-      </w:r>
-    </w:p>
-    <w:p>
-      <w:r>
-        <w:t>1b) weiblich</w:t>
-      </w:r>
-    </w:p>
-    <w:p>
-      <w:r>
-        <w:t>1c) Student</w:t>
-      </w:r>
-    </w:p>
-    <w:p>
-      <w:r>
-        <w:t xml:space="preserve">2. </w:t>
+      <w:pPr>
+        <w:pStyle w:val="berschrift1"/>
+      </w:pPr>
+      <w:r>
+        <w:t xml:space="preserve">Interview </w:t>
       </w:r>
       <w:r>
         <w:t>3</w:t>
+      </w:r>
+    </w:p>
+    <w:p/>
+    <w:p>
+      <w:pPr>
+        <w:pStyle w:val="Listenabsatz"/>
+        <w:numPr>
+          <w:ilvl w:val="0"/>
+          <w:numId w:val="1"/>
+        </w:numPr>
+      </w:pPr>
+      <w:r>
+        <w:t>Persönliche Angaben</w:t>
+      </w:r>
+    </w:p>
+    <w:p>
+      <w:pPr>
+        <w:pStyle w:val="Listenabsatz"/>
+        <w:numPr>
+          <w:ilvl w:val="1"/>
+          <w:numId w:val="1"/>
+        </w:numPr>
+      </w:pPr>
+      <w:r>
+        <w:t>Alter: 2</w:t>
+      </w:r>
+      <w:r>
+        <w:t>6</w:t>
+      </w:r>
+    </w:p>
+    <w:p>
+      <w:pPr>
+        <w:pStyle w:val="Listenabsatz"/>
+        <w:numPr>
+          <w:ilvl w:val="1"/>
+          <w:numId w:val="1"/>
+        </w:numPr>
+      </w:pPr>
+      <w:r>
+        <w:t xml:space="preserve">Geschlecht: </w:t>
+      </w:r>
+      <w:r>
+        <w:t>Weiblich</w:t>
+      </w:r>
+    </w:p>
+    <w:p>
+      <w:pPr>
+        <w:pStyle w:val="Listenabsatz"/>
+        <w:numPr>
+          <w:ilvl w:val="1"/>
+          <w:numId w:val="1"/>
+        </w:numPr>
+      </w:pPr>
+      <w:r>
+        <w:t>Beruf: Student (</w:t>
+      </w:r>
+      <w:r>
+        <w:t>Medieninformatik</w:t>
+      </w:r>
+      <w:r>
+        <w:t>)</w:t>
+      </w:r>
+    </w:p>
+    <w:p>
+      <w:pPr>
+        <w:pStyle w:val="Listenabsatz"/>
+        <w:numPr>
+          <w:ilvl w:val="0"/>
+          <w:numId w:val="1"/>
+        </w:numPr>
+      </w:pPr>
+      <w:r>
+        <w:t>Wie oft führen Sie Interviews / Wie viele Interviews haben Sie schon geführt?</w:t>
+      </w:r>
+    </w:p>
+    <w:p>
+      <w:pPr>
+        <w:pStyle w:val="Listenabsatz"/>
+        <w:numPr>
+          <w:ilvl w:val="1"/>
+          <w:numId w:val="1"/>
+        </w:numPr>
+      </w:pPr>
+      <w:r>
+        <w:t>3 mit je ca 10 Teilnehmern</w:t>
+      </w:r>
+    </w:p>
+    <w:p>
+      <w:pPr>
+        <w:pStyle w:val="Listenabsatz"/>
+        <w:numPr>
+          <w:ilvl w:val="0"/>
+          <w:numId w:val="1"/>
+        </w:numPr>
+      </w:pPr>
+      <w:r>
+        <w:t>Wer waren Ihre Interviewpartner?</w:t>
+      </w:r>
+    </w:p>
+    <w:p>
+      <w:pPr>
+        <w:pStyle w:val="Listenabsatz"/>
+        <w:numPr>
+          <w:ilvl w:val="1"/>
+          <w:numId w:val="1"/>
+        </w:numPr>
+      </w:pPr>
+      <w:r>
+        <w:t>Kommilitonen</w:t>
+      </w:r>
+    </w:p>
+    <w:p>
+      <w:pPr>
+        <w:pStyle w:val="Listenabsatz"/>
+        <w:numPr>
+          <w:ilvl w:val="0"/>
+          <w:numId w:val="1"/>
+        </w:numPr>
+      </w:pPr>
+      <w:r>
+        <w:t>Zu welchen Themen haben Sie schon Interviews geführt?</w:t>
+      </w:r>
+    </w:p>
+    <w:p>
+      <w:pPr>
+        <w:pStyle w:val="Listenabsatz"/>
+        <w:numPr>
+          <w:ilvl w:val="1"/>
+          <w:numId w:val="1"/>
+        </w:numPr>
+      </w:pPr>
+      <w:r>
+        <w:t>Eyetracking, Wahrnehmung, App-Usability</w:t>
+      </w:r>
+    </w:p>
+    <w:p>
+      <w:pPr>
+        <w:pStyle w:val="Listenabsatz"/>
+        <w:numPr>
+          <w:ilvl w:val="0"/>
+          <w:numId w:val="1"/>
+        </w:numPr>
+      </w:pPr>
+      <w:r>
+        <w:t>An welchen Orten haben Sie Ihre Interviews geführt?</w:t>
+      </w:r>
+    </w:p>
+    <w:p>
+      <w:pPr>
+        <w:pStyle w:val="Listenabsatz"/>
+        <w:numPr>
+          <w:ilvl w:val="1"/>
+          <w:numId w:val="1"/>
+        </w:numPr>
+      </w:pPr>
+      <w:r>
+        <w:t>Labore und in privater Umgebung</w:t>
+      </w:r>
+    </w:p>
+    <w:p>
+      <w:pPr>
+        <w:pStyle w:val="Listenabsatz"/>
+        <w:numPr>
+          <w:ilvl w:val="0"/>
+          <w:numId w:val="1"/>
+        </w:numPr>
+      </w:pPr>
+      <w:r>
+        <w:t>Wie lange dauerten Ihre Interviews?</w:t>
+      </w:r>
+    </w:p>
+    <w:p>
+      <w:pPr>
+        <w:pStyle w:val="Listenabsatz"/>
+        <w:numPr>
+          <w:ilvl w:val="1"/>
+          <w:numId w:val="1"/>
+        </w:numPr>
+      </w:pPr>
+      <w:r>
+        <w:t>Ca. 15 Minuten</w:t>
+      </w:r>
+    </w:p>
+    <w:p>
+      <w:pPr>
+        <w:pStyle w:val="Listenabsatz"/>
+        <w:numPr>
+          <w:ilvl w:val="0"/>
+          <w:numId w:val="1"/>
+        </w:numPr>
+      </w:pPr>
+      <w:r>
+        <w:t>Wie zeichnen Sie die Interviews auf?</w:t>
+      </w:r>
+    </w:p>
+    <w:p>
+      <w:pPr>
+        <w:pStyle w:val="Listenabsatz"/>
+        <w:numPr>
+          <w:ilvl w:val="1"/>
+          <w:numId w:val="1"/>
+        </w:numPr>
+      </w:pPr>
+      <w:r>
+        <w:t>Mitschriften, gelegentlich auch Sprachaufzeichnungen</w:t>
+      </w:r>
+    </w:p>
+    <w:p>
+      <w:pPr>
+        <w:pStyle w:val="Listenabsatz"/>
+        <w:numPr>
+          <w:ilvl w:val="0"/>
+          <w:numId w:val="1"/>
+        </w:numPr>
+      </w:pPr>
+      <w:r>
+        <w:t>Markieren Sie interessante Stellen in Interviews (während / nach der Durchführung)?</w:t>
+      </w:r>
+    </w:p>
+    <w:p>
+      <w:pPr>
+        <w:pStyle w:val="Listenabsatz"/>
+        <w:numPr>
+          <w:ilvl w:val="1"/>
+          <w:numId w:val="1"/>
+        </w:numPr>
+      </w:pPr>
+      <w:r>
+        <w:t>Bisher noch nicht</w:t>
+      </w:r>
+    </w:p>
+    <w:p>
+      <w:pPr>
+        <w:pStyle w:val="Listenabsatz"/>
+        <w:numPr>
+          <w:ilvl w:val="0"/>
+          <w:numId w:val="1"/>
+        </w:numPr>
+      </w:pPr>
+      <w:r>
+        <w:t>Wie organisieren und bewahren Sie die Aufzeichnungen zu Ihren Interviews auf?</w:t>
+      </w:r>
+    </w:p>
+    <w:p>
+      <w:pPr>
+        <w:pStyle w:val="Listenabsatz"/>
+        <w:numPr>
+          <w:ilvl w:val="1"/>
+          <w:numId w:val="1"/>
+        </w:numPr>
+      </w:pPr>
+      <w:r>
+        <w:t>Mitschriften werden abgetippt und aufbewahrt, Sprachaufzeichnungen auf den PC übertragen und als Backup gespeichert</w:t>
+      </w:r>
+    </w:p>
+    <w:p>
+      <w:pPr>
+        <w:pStyle w:val="Listenabsatz"/>
+        <w:numPr>
+          <w:ilvl w:val="0"/>
+          <w:numId w:val="1"/>
+        </w:numPr>
+      </w:pPr>
+      <w:r>
+        <w:t>Machen Sie manchmal mehrere Aufzeichnungen zu einem Interview? Wie verbinden Sie die Aufzeichnungen organisatorisch?</w:t>
+      </w:r>
+    </w:p>
+    <w:p>
+      <w:pPr>
+        <w:pStyle w:val="Listenabsatz"/>
+        <w:numPr>
+          <w:ilvl w:val="1"/>
+          <w:numId w:val="1"/>
+        </w:numPr>
+      </w:pPr>
+      <w:r>
+        <w:t>Nein, bisher wurde lediglich eine Aufzeichnung je Interviewsession gemacht</w:t>
+      </w:r>
+    </w:p>
+    <w:p>
+      <w:pPr>
+        <w:pStyle w:val="Listenabsatz"/>
+        <w:numPr>
+          <w:ilvl w:val="0"/>
+          <w:numId w:val="1"/>
+        </w:numPr>
+      </w:pPr>
+      <w:r>
+        <w:t>Haben Sie schonmal eine Aufzeichnung verloren / nicht mehr gefunden?</w:t>
+      </w:r>
+    </w:p>
+    <w:p>
+      <w:pPr>
+        <w:pStyle w:val="Listenabsatz"/>
+        <w:numPr>
+          <w:ilvl w:val="1"/>
+          <w:numId w:val="1"/>
+        </w:numPr>
+      </w:pPr>
+      <w:r>
+        <w:t>Nein</w:t>
+      </w:r>
+    </w:p>
+    <w:p>
+      <w:pPr>
+        <w:pStyle w:val="Listenabsatz"/>
+        <w:numPr>
+          <w:ilvl w:val="0"/>
+          <w:numId w:val="1"/>
+        </w:numPr>
+      </w:pPr>
+      <w:r>
+        <w:t>Wie werten Sie die Aufzeichnungen aus?</w:t>
+      </w:r>
+    </w:p>
+    <w:p>
+      <w:pPr>
+        <w:pStyle w:val="Listenabsatz"/>
+        <w:numPr>
+          <w:ilvl w:val="1"/>
+          <w:numId w:val="1"/>
+        </w:numPr>
+      </w:pPr>
+      <w:r>
+        <w:t>Abtippen der Antworten</w:t>
+      </w:r>
+    </w:p>
+    <w:p>
+      <w:pPr>
+        <w:pStyle w:val="Listenabsatz"/>
+        <w:numPr>
+          <w:ilvl w:val="0"/>
+          <w:numId w:val="1"/>
+        </w:numPr>
+      </w:pPr>
+      <w:r>
+        <w:t>Wie verwenden Sie die Inhalte eines Interviews weiter?</w:t>
+      </w:r>
+    </w:p>
+    <w:p>
+      <w:pPr>
+        <w:pStyle w:val="Listenabsatz"/>
+        <w:numPr>
+          <w:ilvl w:val="1"/>
+          <w:numId w:val="1"/>
+        </w:numPr>
+      </w:pPr>
+      <w:r>
+        <w:t>Auswertung je nach benötigtem Verfahren für Studien</w:t>
+      </w:r>
+    </w:p>
+    <w:p>
+      <w:pPr>
+        <w:pStyle w:val="Listenabsatz"/>
+        <w:numPr>
+          <w:ilvl w:val="0"/>
+          <w:numId w:val="1"/>
+        </w:numPr>
+      </w:pPr>
+      <w:r>
+        <w:t>Hatten Sie schonmal (technische) Probleme bei einer Aufzeichnung?</w:t>
+      </w:r>
+    </w:p>
+    <w:p>
+      <w:pPr>
+        <w:pStyle w:val="Listenabsatz"/>
+        <w:numPr>
+          <w:ilvl w:val="1"/>
+          <w:numId w:val="1"/>
+        </w:numPr>
+      </w:pPr>
+      <w:r>
+        <w:t>Nein</w:t>
+      </w:r>
+    </w:p>
+    <w:p>
+      <w:pPr>
+        <w:pStyle w:val="Listenabsatz"/>
+        <w:numPr>
+          <w:ilvl w:val="0"/>
+          <w:numId w:val="1"/>
+        </w:numPr>
+      </w:pPr>
+      <w:r>
+        <w:t>Wollten Sie schon einmal etwas mit einer Aufzeichnung machen, was mit den Ihnen zur Verfügung stehenden Mittlen nicht möglich war? Wenn ja, was?</w:t>
+      </w:r>
+    </w:p>
+    <w:p>
+      <w:pPr>
+        <w:pStyle w:val="Listenabsatz"/>
+        <w:numPr>
+          <w:ilvl w:val="1"/>
+          <w:numId w:val="1"/>
+        </w:numPr>
+      </w:pPr>
+      <w:r>
+        <w:t>Das Zuteilen der Aufnahmen zu bestimmten Kategorien</w:t>
+      </w:r>
+    </w:p>
+    <w:p>
+      <w:pPr>
+        <w:pStyle w:val="Listenabsatz"/>
+        <w:numPr>
+          <w:ilvl w:val="0"/>
+          <w:numId w:val="1"/>
+        </w:numPr>
+      </w:pPr>
+      <w:r>
+        <w:t>Welche Funktionen einer Aufzeichnungsapp würden Sie sich während der Durchführung / Aufzeichnung wünschen?</w:t>
+      </w:r>
+    </w:p>
+    <w:p>
+      <w:pPr>
+        <w:pStyle w:val="Listenabsatz"/>
+        <w:numPr>
+          <w:ilvl w:val="1"/>
+          <w:numId w:val="1"/>
+        </w:numPr>
+      </w:pPr>
+      <w:r>
+        <w:t>Das Markieren von wichtigen Stellen</w:t>
+      </w:r>
+    </w:p>
+    <w:p>
+      <w:pPr>
+        <w:pStyle w:val="Listenabsatz"/>
+        <w:numPr>
+          <w:ilvl w:val="0"/>
+          <w:numId w:val="1"/>
+        </w:numPr>
+      </w:pPr>
+      <w:r>
+        <w:t>Welche Funktionen einer Aufzeichnungsapp würden Sie sich zur Nachbearbeitung / Auswertung wünschen?</w:t>
+      </w:r>
+    </w:p>
+    <w:p>
+      <w:pPr>
+        <w:pStyle w:val="Listenabsatz"/>
+        <w:numPr>
+          <w:ilvl w:val="1"/>
+          <w:numId w:val="1"/>
+        </w:numPr>
+      </w:pPr>
+      <w:r>
+        <w:t>Das Gruppieren von Aufnahmen</w:t>
+      </w:r>
+    </w:p>
+    <w:p>
+      <w:pPr>
+        <w:pStyle w:val="Listenabsatz"/>
+        <w:numPr>
+          <w:ilvl w:val="0"/>
+          <w:numId w:val="1"/>
+        </w:numPr>
+      </w:pPr>
+      <w:r>
+        <w:t>Wie stellen Sie sich die Speicherung / Organisation / Sortierung von Dateien in einer Aufzeichnungsapp vor?</w:t>
+      </w:r>
+    </w:p>
+    <w:p>
+      <w:pPr>
+        <w:pStyle w:val="Listenabsatz"/>
+        <w:numPr>
+          <w:ilvl w:val="1"/>
+          <w:numId w:val="1"/>
+        </w:numPr>
+      </w:pPr>
+      <w:r>
+        <w:t>Speicherung muss natürlich persistent sein</w:t>
+      </w:r>
+    </w:p>
+    <w:p>
+      <w:pPr>
+        <w:pStyle w:val="Listenabsatz"/>
+        <w:numPr>
+          <w:ilvl w:val="1"/>
+          <w:numId w:val="1"/>
+        </w:numPr>
+      </w:pPr>
+      <w:r>
+        <w:t>Verknüpfung zwischen Smartphone und PC -&gt; Per Handy Aufgenommenes ist direkt am PC bearbeitbar</w:t>
+      </w:r>
+    </w:p>
+    <w:p>
+      <w:pPr>
+        <w:pStyle w:val="Listenabsatz"/>
+        <w:numPr>
+          <w:ilvl w:val="0"/>
+          <w:numId w:val="1"/>
+        </w:numPr>
+      </w:pPr>
+      <w:r>
+        <w:lastRenderedPageBreak/>
+        <w:t>Auf welche Arten würden Sie Dateien aus der App heraus exportieren / teilen / veröffentlichen wollen?</w:t>
+      </w:r>
+    </w:p>
+    <w:p>
+      <w:pPr>
+        <w:pStyle w:val="Listenabsatz"/>
+        <w:numPr>
+          <w:ilvl w:val="1"/>
+          <w:numId w:val="1"/>
+        </w:numPr>
+      </w:pPr>
+      <w:r>
+        <w:t>Um mit Projektpartnern Ergebnisse teilen zu können wäre es sinnvoll, wenn die Aufnahmen innerhalb der gleichen App einfach verschickt und dort dann bearbeitet werden können</w:t>
+      </w:r>
+    </w:p>
+    <w:p>
+      <w:pPr>
+        <w:pStyle w:val="Listenabsatz"/>
+        <w:numPr>
+          <w:ilvl w:val="0"/>
+          <w:numId w:val="1"/>
+        </w:numPr>
+      </w:pPr>
+      <w:r>
+        <w:t>Meinung zu folgenden Features (falls noch nicht vom Teilnehmer genannt):</w:t>
+      </w:r>
+    </w:p>
+    <w:p>
+      <w:pPr>
+        <w:pStyle w:val="Listenabsatz"/>
+        <w:numPr>
+          <w:ilvl w:val="1"/>
+          <w:numId w:val="1"/>
+        </w:numPr>
+      </w:pPr>
+      <w:r>
+        <w:t>Schneiden von Audiodateien =&gt;</w:t>
+      </w:r>
+      <w:r>
+        <w:t xml:space="preserve"> </w:t>
+      </w:r>
+      <w:r>
+        <w:t>Sinnvoll, wobei ein Backup der alten Datei notwendig ist. Bisher habe ich das Feature noch nicht vermisst</w:t>
+      </w:r>
+    </w:p>
+    <w:p>
+      <w:pPr>
+        <w:pStyle w:val="Listenabsatz"/>
+        <w:numPr>
+          <w:ilvl w:val="1"/>
+          <w:numId w:val="1"/>
+        </w:numPr>
+      </w:pPr>
+      <w:r>
+        <w:t xml:space="preserve">Widget für Homescreen =&gt; </w:t>
+      </w:r>
+      <w:r>
+        <w:t>Ermöglicht eine schnellere Bedienung, ist allerdings nicht unbedingt notwendig</w:t>
+      </w:r>
+      <w:r>
+        <w:t xml:space="preserve"> </w:t>
+      </w:r>
+    </w:p>
+    <w:p>
+      <w:pPr>
+        <w:pStyle w:val="Listenabsatz"/>
+        <w:numPr>
+          <w:ilvl w:val="0"/>
+          <w:numId w:val="1"/>
+        </w:numPr>
+      </w:pPr>
+      <w:r>
+        <w:t>Weitere / abschließende Anmerkungen?</w:t>
       </w:r>
       <w:bookmarkStart w:id="0" w:name="_GoBack"/>
       <w:bookmarkEnd w:id="0"/>
     </w:p>
-    <w:p>
-      <w:r>
-        <w:t xml:space="preserve">3. </w:t>
-      </w:r>
-      <w:proofErr w:type="gramStart"/>
-      <w:r>
-        <w:t>Meist</w:t>
-      </w:r>
-      <w:proofErr w:type="gramEnd"/>
-      <w:r>
-        <w:t xml:space="preserve"> andere Studenten</w:t>
-      </w:r>
-    </w:p>
-    <w:p>
-      <w:r>
-        <w:t>4. Eyetracking, Wahrnehmung, App-Usability</w:t>
-      </w:r>
-    </w:p>
-    <w:p>
-      <w:r>
-        <w:t>5. In Laboren und in privater Umgebung</w:t>
-      </w:r>
-    </w:p>
-    <w:p>
-      <w:r>
-        <w:t>6. 5-15 Minuten</w:t>
-      </w:r>
-    </w:p>
-    <w:p>
-      <w:r>
-        <w:t>7. Mitschriften, gelegentlich auch Sprachaufzeichnungen</w:t>
-      </w:r>
-    </w:p>
-    <w:p>
-      <w:r>
-        <w:t>8. Bisher noch nicht</w:t>
-      </w:r>
-    </w:p>
-    <w:p>
-      <w:r>
-        <w:t>9. Mitschriften werden abgeheftet, Sprachaufzeichnungen als Backup auf dem PC gespeichert</w:t>
-      </w:r>
-    </w:p>
-    <w:p>
-      <w:r>
-        <w:t>10. Nein bisher habe ich lediglich eine Aufzeichnung je Interview gemacht</w:t>
-      </w:r>
-    </w:p>
-    <w:p>
-      <w:r>
-        <w:t>11. Nein</w:t>
-      </w:r>
-    </w:p>
-    <w:p>
-      <w:r>
-        <w:t xml:space="preserve">12. Abtippen der Antworten </w:t>
-      </w:r>
-    </w:p>
-    <w:p>
-      <w:r>
-        <w:t>13. Auswertung je nach benötigtem Verfahren</w:t>
-      </w:r>
-    </w:p>
-    <w:p>
-      <w:r>
-        <w:t>14. Nein</w:t>
-      </w:r>
-    </w:p>
-    <w:p>
-      <w:r>
-        <w:t xml:space="preserve">15. </w:t>
-      </w:r>
-      <w:r>
-        <w:t xml:space="preserve">Das Zuteilen der Aufnahme zu bestimmten Kategorien </w:t>
-      </w:r>
-    </w:p>
-    <w:p>
-      <w:r>
-        <w:t xml:space="preserve">16. </w:t>
-      </w:r>
-      <w:r>
-        <w:t>Wie oben genannt das Markieren von wichtigen Stellen</w:t>
-      </w:r>
-    </w:p>
-    <w:p>
-      <w:r>
-        <w:t>17. Das Gruppieren von Aufnahmen könnte ich mir hilfreich vorstellen</w:t>
-      </w:r>
-    </w:p>
-    <w:p>
-      <w:r>
-        <w:t>18. Die Speicherung muss natürlich persistent sein. Zusätzlich fände ich eine Verknüpfung zwischen Smartphone und PC gut. Wenn ich über das Handy Aufgenommenes direkt am PC bearbeiten kann</w:t>
-      </w:r>
-    </w:p>
-    <w:p>
-      <w:r>
-        <w:t>19. Um mit Projektpartnern Ergebnisse teilen zu können wäre es sinnvoll, wenn die Aufnahmen innerhalb der gleichen App einfach verschickt werden und dort dann bearbeitet werden können</w:t>
-      </w:r>
-    </w:p>
-    <w:p>
-      <w:r>
-        <w:t>20a) Könnte sinnvoll sein, wobei auch aus Versehen Wichtiges verloren gehen könnte. Bisher habe ich das Feature noch nicht vermisst</w:t>
-      </w:r>
-    </w:p>
-    <w:p>
-      <w:r>
-        <w:t>20b) Ermöglicht eine schnellere Bedienung. Unbedingt notwendig ist es bestimmt nicht</w:t>
-      </w:r>
-    </w:p>
-    <w:p>
-      <w:r>
-        <w:t xml:space="preserve">21. - </w:t>
-      </w:r>
-    </w:p>
+    <w:p/>
+    <w:p/>
+    <w:p/>
     <w:sectPr>
       <w:pgSz w:w="11906" w:h="16838"/>
       <w:pgMar w:top="1417" w:right="1417" w:bottom="1134" w:left="1417" w:header="708" w:footer="708" w:gutter="0"/>
@@ -149,6 +592,127 @@
     </w:sectPr>
   </w:body>
 </w:document>
+</file>
+
+<file path=word/numbering.xml><?xml version="1.0" encoding="utf-8"?>
+<w:numbering xmlns:wpc="http://schemas.microsoft.com/office/word/2010/wordprocessingCanvas" xmlns:cx="http://schemas.microsoft.com/office/drawing/2014/chartex" xmlns:cx1="http://schemas.microsoft.com/office/drawing/2015/9/8/chartex" xmlns:cx2="http://schemas.microsoft.com/office/drawing/2015/10/21/chartex" xmlns:cx3="http://schemas.microsoft.com/office/drawing/2016/5/9/chartex" xmlns:cx4="http://schemas.microsoft.com/office/drawing/2016/5/10/chartex" xmlns:cx5="http://schemas.microsoft.com/office/drawing/2016/5/11/chartex" xmlns:cx6="http://schemas.microsoft.com/office/drawing/2016/5/12/chartex" xmlns:cx7="http://schemas.microsoft.com/office/drawing/2016/5/13/chartex" xmlns:cx8="http://schemas.microsoft.com/office/drawing/2016/5/14/chartex" xmlns:mc="http://schemas.openxmlformats.org/markup-compatibility/2006" xmlns:aink="http://schemas.microsoft.com/office/drawing/2016/ink" xmlns:am3d="http://schemas.microsoft.com/office/drawing/2017/model3d" xmlns:o="urn:schemas-microsoft-com:office:office" xmlns:r="http://schemas.openxmlformats.org/officeDocument/2006/relationships" xmlns:m="http://schemas.openxmlformats.org/officeDocument/2006/math" xmlns:v="urn:schemas-microsoft-com:vml" xmlns:wp14="http://schemas.microsoft.com/office/word/2010/wordprocessingDrawing" xmlns:wp="http://schemas.openxmlformats.org/drawingml/2006/wordprocessingDrawing" xmlns:w10="urn:schemas-microsoft-com:office:word" xmlns:w="http://schemas.openxmlformats.org/wordprocessingml/2006/main" xmlns:w14="http://schemas.microsoft.com/office/word/2010/wordml" xmlns:w15="http://schemas.microsoft.com/office/word/2012/wordml" xmlns:w16cid="http://schemas.microsoft.com/office/word/2016/wordml/cid" xmlns:w16se="http://schemas.microsoft.com/office/word/2015/wordml/symex" xmlns:wpg="http://schemas.microsoft.com/office/word/2010/wordprocessingGroup" xmlns:wpi="http://schemas.microsoft.com/office/word/2010/wordprocessingInk" xmlns:wne="http://schemas.microsoft.com/office/word/2006/wordml" xmlns:wps="http://schemas.microsoft.com/office/word/2010/wordprocessingShape" mc:Ignorable="w14 w15 w16se w16cid wp14">
+  <w:abstractNum w:abstractNumId="0" w15:restartNumberingAfterBreak="0">
+    <w:nsid w:val="37FF5D8B"/>
+    <w:multiLevelType w:val="hybridMultilevel"/>
+    <w:tmpl w:val="D174CA50"/>
+    <w:lvl w:ilvl="0" w:tplc="0407000F">
+      <w:start w:val="1"/>
+      <w:numFmt w:val="decimal"/>
+      <w:lvlText w:val="%1."/>
+      <w:lvlJc w:val="left"/>
+      <w:pPr>
+        <w:ind w:left="720" w:hanging="360"/>
+      </w:pPr>
+    </w:lvl>
+    <w:lvl w:ilvl="1" w:tplc="04070019">
+      <w:start w:val="1"/>
+      <w:numFmt w:val="lowerLetter"/>
+      <w:lvlText w:val="%2."/>
+      <w:lvlJc w:val="left"/>
+      <w:pPr>
+        <w:ind w:left="1440" w:hanging="360"/>
+      </w:pPr>
+    </w:lvl>
+    <w:lvl w:ilvl="2" w:tplc="0407001B">
+      <w:start w:val="1"/>
+      <w:numFmt w:val="lowerRoman"/>
+      <w:lvlText w:val="%3."/>
+      <w:lvlJc w:val="right"/>
+      <w:pPr>
+        <w:ind w:left="2160" w:hanging="180"/>
+      </w:pPr>
+    </w:lvl>
+    <w:lvl w:ilvl="3" w:tplc="0407000F">
+      <w:start w:val="1"/>
+      <w:numFmt w:val="decimal"/>
+      <w:lvlText w:val="%4."/>
+      <w:lvlJc w:val="left"/>
+      <w:pPr>
+        <w:ind w:left="2880" w:hanging="360"/>
+      </w:pPr>
+    </w:lvl>
+    <w:lvl w:ilvl="4" w:tplc="04070019">
+      <w:start w:val="1"/>
+      <w:numFmt w:val="lowerLetter"/>
+      <w:lvlText w:val="%5."/>
+      <w:lvlJc w:val="left"/>
+      <w:pPr>
+        <w:ind w:left="3600" w:hanging="360"/>
+      </w:pPr>
+    </w:lvl>
+    <w:lvl w:ilvl="5" w:tplc="0407001B">
+      <w:start w:val="1"/>
+      <w:numFmt w:val="lowerRoman"/>
+      <w:lvlText w:val="%6."/>
+      <w:lvlJc w:val="right"/>
+      <w:pPr>
+        <w:ind w:left="4320" w:hanging="180"/>
+      </w:pPr>
+    </w:lvl>
+    <w:lvl w:ilvl="6" w:tplc="0407000F">
+      <w:start w:val="1"/>
+      <w:numFmt w:val="decimal"/>
+      <w:lvlText w:val="%7."/>
+      <w:lvlJc w:val="left"/>
+      <w:pPr>
+        <w:ind w:left="5040" w:hanging="360"/>
+      </w:pPr>
+    </w:lvl>
+    <w:lvl w:ilvl="7" w:tplc="04070019">
+      <w:start w:val="1"/>
+      <w:numFmt w:val="lowerLetter"/>
+      <w:lvlText w:val="%8."/>
+      <w:lvlJc w:val="left"/>
+      <w:pPr>
+        <w:ind w:left="5760" w:hanging="360"/>
+      </w:pPr>
+    </w:lvl>
+    <w:lvl w:ilvl="8" w:tplc="0407001B">
+      <w:start w:val="1"/>
+      <w:numFmt w:val="lowerRoman"/>
+      <w:lvlText w:val="%9."/>
+      <w:lvlJc w:val="right"/>
+      <w:pPr>
+        <w:ind w:left="6480" w:hanging="180"/>
+      </w:pPr>
+    </w:lvl>
+  </w:abstractNum>
+  <w:num w:numId="1">
+    <w:abstractNumId w:val="0"/>
+    <w:lvlOverride w:ilvl="0">
+      <w:startOverride w:val="1"/>
+    </w:lvlOverride>
+    <w:lvlOverride w:ilvl="1">
+      <w:startOverride w:val="1"/>
+    </w:lvlOverride>
+    <w:lvlOverride w:ilvl="2">
+      <w:startOverride w:val="1"/>
+    </w:lvlOverride>
+    <w:lvlOverride w:ilvl="3">
+      <w:startOverride w:val="1"/>
+    </w:lvlOverride>
+    <w:lvlOverride w:ilvl="4">
+      <w:startOverride w:val="1"/>
+    </w:lvlOverride>
+    <w:lvlOverride w:ilvl="5">
+      <w:startOverride w:val="1"/>
+    </w:lvlOverride>
+    <w:lvlOverride w:ilvl="6">
+      <w:startOverride w:val="1"/>
+    </w:lvlOverride>
+    <w:lvlOverride w:ilvl="7">
+      <w:startOverride w:val="1"/>
+    </w:lvlOverride>
+    <w:lvlOverride w:ilvl="8">
+      <w:startOverride w:val="1"/>
+    </w:lvlOverride>
+  </w:num>
+</w:numbering>
 </file>
 
 <file path=word/styles.xml><?xml version="1.0" encoding="utf-8"?>
@@ -548,6 +1112,31 @@
   <w:style w:type="paragraph" w:default="1" w:styleId="Standard">
     <w:name w:val="Normal"/>
     <w:qFormat/>
+    <w:rsid w:val="009907A3"/>
+    <w:pPr>
+      <w:spacing w:line="254" w:lineRule="auto"/>
+    </w:pPr>
+  </w:style>
+  <w:style w:type="paragraph" w:styleId="berschrift1">
+    <w:name w:val="heading 1"/>
+    <w:basedOn w:val="Standard"/>
+    <w:next w:val="Standard"/>
+    <w:link w:val="berschrift1Zchn"/>
+    <w:uiPriority w:val="9"/>
+    <w:qFormat/>
+    <w:rsid w:val="009907A3"/>
+    <w:pPr>
+      <w:keepNext/>
+      <w:keepLines/>
+      <w:spacing w:before="240" w:after="0"/>
+      <w:outlineLvl w:val="0"/>
+    </w:pPr>
+    <w:rPr>
+      <w:rFonts w:asciiTheme="majorHAnsi" w:eastAsiaTheme="majorEastAsia" w:hAnsiTheme="majorHAnsi" w:cstheme="majorBidi"/>
+      <w:color w:val="2F5496" w:themeColor="accent1" w:themeShade="BF"/>
+      <w:sz w:val="32"/>
+      <w:szCs w:val="32"/>
+    </w:rPr>
   </w:style>
   <w:style w:type="character" w:default="1" w:styleId="Absatz-Standardschriftart">
     <w:name w:val="Default Paragraph Font"/>
@@ -575,6 +1164,30 @@
     <w:uiPriority w:val="99"/>
     <w:semiHidden/>
     <w:unhideWhenUsed/>
+  </w:style>
+  <w:style w:type="character" w:customStyle="1" w:styleId="berschrift1Zchn">
+    <w:name w:val="Überschrift 1 Zchn"/>
+    <w:basedOn w:val="Absatz-Standardschriftart"/>
+    <w:link w:val="berschrift1"/>
+    <w:uiPriority w:val="9"/>
+    <w:rsid w:val="009907A3"/>
+    <w:rPr>
+      <w:rFonts w:asciiTheme="majorHAnsi" w:eastAsiaTheme="majorEastAsia" w:hAnsiTheme="majorHAnsi" w:cstheme="majorBidi"/>
+      <w:color w:val="2F5496" w:themeColor="accent1" w:themeShade="BF"/>
+      <w:sz w:val="32"/>
+      <w:szCs w:val="32"/>
+    </w:rPr>
+  </w:style>
+  <w:style w:type="paragraph" w:styleId="Listenabsatz">
+    <w:name w:val="List Paragraph"/>
+    <w:basedOn w:val="Standard"/>
+    <w:uiPriority w:val="34"/>
+    <w:qFormat/>
+    <w:rsid w:val="009907A3"/>
+    <w:pPr>
+      <w:ind w:left="720"/>
+      <w:contextualSpacing/>
+    </w:pPr>
   </w:style>
 </w:styles>
 </file>

</xml_diff>